<commit_message>
Placement Groups and Databases
</commit_message>
<xml_diff>
--- a/AWS Tests.docx
+++ b/AWS Tests.docx
@@ -2151,77 +2151,461 @@
             </w:r>
           </w:p>
         </w:tc>
-        <w:bookmarkStart w:id="0" w:name="_GoBack"/>
-        <w:bookmarkEnd w:id="0"/>
-      </w:tr>
-      <w:tr>
-        <w:tc>
-          <w:tcPr>
-            <w:tcW w:w="5246" w:type="dxa"/>
-          </w:tcPr>
-          <w:p/>
-        </w:tc>
-        <w:tc>
-          <w:tcPr>
-            <w:tcW w:w="5562" w:type="dxa"/>
-          </w:tcPr>
-          <w:p/>
-        </w:tc>
-      </w:tr>
-      <w:tr>
-        <w:tc>
-          <w:tcPr>
-            <w:tcW w:w="5246" w:type="dxa"/>
-          </w:tcPr>
-          <w:p/>
-        </w:tc>
-        <w:tc>
-          <w:tcPr>
-            <w:tcW w:w="5562" w:type="dxa"/>
-          </w:tcPr>
-          <w:p/>
-        </w:tc>
-      </w:tr>
-      <w:tr>
-        <w:tc>
-          <w:tcPr>
-            <w:tcW w:w="5246" w:type="dxa"/>
-          </w:tcPr>
-          <w:p/>
-        </w:tc>
-        <w:tc>
-          <w:tcPr>
-            <w:tcW w:w="5562" w:type="dxa"/>
-          </w:tcPr>
-          <w:p/>
-        </w:tc>
-      </w:tr>
-      <w:tr>
-        <w:tc>
-          <w:tcPr>
-            <w:tcW w:w="5246" w:type="dxa"/>
-          </w:tcPr>
-          <w:p/>
-        </w:tc>
-        <w:tc>
-          <w:tcPr>
-            <w:tcW w:w="5562" w:type="dxa"/>
-          </w:tcPr>
-          <w:p/>
-        </w:tc>
-      </w:tr>
-      <w:tr>
-        <w:tc>
-          <w:tcPr>
-            <w:tcW w:w="5246" w:type="dxa"/>
-          </w:tcPr>
-          <w:p/>
-        </w:tc>
-        <w:tc>
-          <w:tcPr>
-            <w:tcW w:w="5562" w:type="dxa"/>
-          </w:tcPr>
-          <w:p/>
+      </w:tr>
+      <w:tr>
+        <w:tc>
+          <w:tcPr>
+            <w:tcW w:w="5246" w:type="dxa"/>
+          </w:tcPr>
+          <w:p>
+            <w:r>
+              <w:lastRenderedPageBreak/>
+              <w:drawing>
+                <wp:inline distT="0" distB="0" distL="0" distR="0" wp14:anchorId="50BD7523" wp14:editId="00B54FE5">
+                  <wp:extent cx="3194050" cy="1939290"/>
+                  <wp:effectExtent l="0" t="0" r="6350" b="3810"/>
+                  <wp:docPr id="16" name="Imagen 16"/>
+                  <wp:cNvGraphicFramePr>
+                    <a:graphicFrameLocks xmlns:a="http://schemas.openxmlformats.org/drawingml/2006/main" noChangeAspect="1"/>
+                  </wp:cNvGraphicFramePr>
+                  <a:graphic xmlns:a="http://schemas.openxmlformats.org/drawingml/2006/main">
+                    <a:graphicData uri="http://schemas.openxmlformats.org/drawingml/2006/picture">
+                      <pic:pic xmlns:pic="http://schemas.openxmlformats.org/drawingml/2006/picture">
+                        <pic:nvPicPr>
+                          <pic:cNvPr id="1" name=""/>
+                          <pic:cNvPicPr/>
+                        </pic:nvPicPr>
+                        <pic:blipFill>
+                          <a:blip r:embed="rId49"/>
+                          <a:stretch>
+                            <a:fillRect/>
+                          </a:stretch>
+                        </pic:blipFill>
+                        <pic:spPr>
+                          <a:xfrm>
+                            <a:off x="0" y="0"/>
+                            <a:ext cx="3194050" cy="1939290"/>
+                          </a:xfrm>
+                          <a:prstGeom prst="rect">
+                            <a:avLst/>
+                          </a:prstGeom>
+                        </pic:spPr>
+                      </pic:pic>
+                    </a:graphicData>
+                  </a:graphic>
+                </wp:inline>
+              </w:drawing>
+            </w:r>
+          </w:p>
+        </w:tc>
+        <w:tc>
+          <w:tcPr>
+            <w:tcW w:w="5562" w:type="dxa"/>
+          </w:tcPr>
+          <w:p>
+            <w:r>
+              <w:drawing>
+                <wp:inline distT="0" distB="0" distL="0" distR="0" wp14:anchorId="25627343" wp14:editId="365B27E8">
+                  <wp:extent cx="3394710" cy="1237615"/>
+                  <wp:effectExtent l="0" t="0" r="0" b="635"/>
+                  <wp:docPr id="49" name="Imagen 49"/>
+                  <wp:cNvGraphicFramePr>
+                    <a:graphicFrameLocks xmlns:a="http://schemas.openxmlformats.org/drawingml/2006/main" noChangeAspect="1"/>
+                  </wp:cNvGraphicFramePr>
+                  <a:graphic xmlns:a="http://schemas.openxmlformats.org/drawingml/2006/main">
+                    <a:graphicData uri="http://schemas.openxmlformats.org/drawingml/2006/picture">
+                      <pic:pic xmlns:pic="http://schemas.openxmlformats.org/drawingml/2006/picture">
+                        <pic:nvPicPr>
+                          <pic:cNvPr id="1" name=""/>
+                          <pic:cNvPicPr/>
+                        </pic:nvPicPr>
+                        <pic:blipFill>
+                          <a:blip r:embed="rId50"/>
+                          <a:stretch>
+                            <a:fillRect/>
+                          </a:stretch>
+                        </pic:blipFill>
+                        <pic:spPr>
+                          <a:xfrm>
+                            <a:off x="0" y="0"/>
+                            <a:ext cx="3394710" cy="1237615"/>
+                          </a:xfrm>
+                          <a:prstGeom prst="rect">
+                            <a:avLst/>
+                          </a:prstGeom>
+                        </pic:spPr>
+                      </pic:pic>
+                    </a:graphicData>
+                  </a:graphic>
+                </wp:inline>
+              </w:drawing>
+            </w:r>
+          </w:p>
+        </w:tc>
+      </w:tr>
+      <w:tr>
+        <w:tc>
+          <w:tcPr>
+            <w:tcW w:w="5246" w:type="dxa"/>
+            <w:shd w:val="clear" w:color="auto" w:fill="FF0000"/>
+          </w:tcPr>
+          <w:p>
+            <w:r>
+              <w:drawing>
+                <wp:inline distT="0" distB="0" distL="0" distR="0" wp14:anchorId="204F7FEB" wp14:editId="0AA7BCB7">
+                  <wp:extent cx="3194050" cy="2344420"/>
+                  <wp:effectExtent l="0" t="0" r="6350" b="0"/>
+                  <wp:docPr id="50" name="Imagen 50"/>
+                  <wp:cNvGraphicFramePr>
+                    <a:graphicFrameLocks xmlns:a="http://schemas.openxmlformats.org/drawingml/2006/main" noChangeAspect="1"/>
+                  </wp:cNvGraphicFramePr>
+                  <a:graphic xmlns:a="http://schemas.openxmlformats.org/drawingml/2006/main">
+                    <a:graphicData uri="http://schemas.openxmlformats.org/drawingml/2006/picture">
+                      <pic:pic xmlns:pic="http://schemas.openxmlformats.org/drawingml/2006/picture">
+                        <pic:nvPicPr>
+                          <pic:cNvPr id="1" name=""/>
+                          <pic:cNvPicPr/>
+                        </pic:nvPicPr>
+                        <pic:blipFill>
+                          <a:blip r:embed="rId51"/>
+                          <a:stretch>
+                            <a:fillRect/>
+                          </a:stretch>
+                        </pic:blipFill>
+                        <pic:spPr>
+                          <a:xfrm>
+                            <a:off x="0" y="0"/>
+                            <a:ext cx="3194050" cy="2344420"/>
+                          </a:xfrm>
+                          <a:prstGeom prst="rect">
+                            <a:avLst/>
+                          </a:prstGeom>
+                        </pic:spPr>
+                      </pic:pic>
+                    </a:graphicData>
+                  </a:graphic>
+                </wp:inline>
+              </w:drawing>
+            </w:r>
+          </w:p>
+        </w:tc>
+        <w:tc>
+          <w:tcPr>
+            <w:tcW w:w="5562" w:type="dxa"/>
+            <w:shd w:val="clear" w:color="auto" w:fill="FF0000"/>
+          </w:tcPr>
+          <w:p>
+            <w:r>
+              <w:drawing>
+                <wp:inline distT="0" distB="0" distL="0" distR="0" wp14:anchorId="615078B1" wp14:editId="5ADADB8B">
+                  <wp:extent cx="3394710" cy="2405380"/>
+                  <wp:effectExtent l="0" t="0" r="0" b="0"/>
+                  <wp:docPr id="51" name="Imagen 51"/>
+                  <wp:cNvGraphicFramePr>
+                    <a:graphicFrameLocks xmlns:a="http://schemas.openxmlformats.org/drawingml/2006/main" noChangeAspect="1"/>
+                  </wp:cNvGraphicFramePr>
+                  <a:graphic xmlns:a="http://schemas.openxmlformats.org/drawingml/2006/main">
+                    <a:graphicData uri="http://schemas.openxmlformats.org/drawingml/2006/picture">
+                      <pic:pic xmlns:pic="http://schemas.openxmlformats.org/drawingml/2006/picture">
+                        <pic:nvPicPr>
+                          <pic:cNvPr id="1" name=""/>
+                          <pic:cNvPicPr/>
+                        </pic:nvPicPr>
+                        <pic:blipFill>
+                          <a:blip r:embed="rId52"/>
+                          <a:stretch>
+                            <a:fillRect/>
+                          </a:stretch>
+                        </pic:blipFill>
+                        <pic:spPr>
+                          <a:xfrm>
+                            <a:off x="0" y="0"/>
+                            <a:ext cx="3394710" cy="2405380"/>
+                          </a:xfrm>
+                          <a:prstGeom prst="rect">
+                            <a:avLst/>
+                          </a:prstGeom>
+                        </pic:spPr>
+                      </pic:pic>
+                    </a:graphicData>
+                  </a:graphic>
+                </wp:inline>
+              </w:drawing>
+            </w:r>
+          </w:p>
+        </w:tc>
+      </w:tr>
+      <w:tr>
+        <w:tc>
+          <w:tcPr>
+            <w:tcW w:w="5246" w:type="dxa"/>
+          </w:tcPr>
+          <w:p>
+            <w:r>
+              <w:drawing>
+                <wp:inline distT="0" distB="0" distL="0" distR="0" wp14:anchorId="3056005D" wp14:editId="450E7756">
+                  <wp:extent cx="3194050" cy="2266315"/>
+                  <wp:effectExtent l="0" t="0" r="6350" b="635"/>
+                  <wp:docPr id="52" name="Imagen 52"/>
+                  <wp:cNvGraphicFramePr>
+                    <a:graphicFrameLocks xmlns:a="http://schemas.openxmlformats.org/drawingml/2006/main" noChangeAspect="1"/>
+                  </wp:cNvGraphicFramePr>
+                  <a:graphic xmlns:a="http://schemas.openxmlformats.org/drawingml/2006/main">
+                    <a:graphicData uri="http://schemas.openxmlformats.org/drawingml/2006/picture">
+                      <pic:pic xmlns:pic="http://schemas.openxmlformats.org/drawingml/2006/picture">
+                        <pic:nvPicPr>
+                          <pic:cNvPr id="1" name=""/>
+                          <pic:cNvPicPr/>
+                        </pic:nvPicPr>
+                        <pic:blipFill>
+                          <a:blip r:embed="rId53"/>
+                          <a:stretch>
+                            <a:fillRect/>
+                          </a:stretch>
+                        </pic:blipFill>
+                        <pic:spPr>
+                          <a:xfrm>
+                            <a:off x="0" y="0"/>
+                            <a:ext cx="3194050" cy="2266315"/>
+                          </a:xfrm>
+                          <a:prstGeom prst="rect">
+                            <a:avLst/>
+                          </a:prstGeom>
+                        </pic:spPr>
+                      </pic:pic>
+                    </a:graphicData>
+                  </a:graphic>
+                </wp:inline>
+              </w:drawing>
+            </w:r>
+          </w:p>
+        </w:tc>
+        <w:tc>
+          <w:tcPr>
+            <w:tcW w:w="5562" w:type="dxa"/>
+            <w:shd w:val="clear" w:color="auto" w:fill="7030A0"/>
+          </w:tcPr>
+          <w:p>
+            <w:r>
+              <w:drawing>
+                <wp:inline distT="0" distB="0" distL="0" distR="0" wp14:anchorId="5D8E2B20" wp14:editId="61E3C655">
+                  <wp:extent cx="3394710" cy="2459990"/>
+                  <wp:effectExtent l="0" t="0" r="0" b="0"/>
+                  <wp:docPr id="53" name="Imagen 53"/>
+                  <wp:cNvGraphicFramePr>
+                    <a:graphicFrameLocks xmlns:a="http://schemas.openxmlformats.org/drawingml/2006/main" noChangeAspect="1"/>
+                  </wp:cNvGraphicFramePr>
+                  <a:graphic xmlns:a="http://schemas.openxmlformats.org/drawingml/2006/main">
+                    <a:graphicData uri="http://schemas.openxmlformats.org/drawingml/2006/picture">
+                      <pic:pic xmlns:pic="http://schemas.openxmlformats.org/drawingml/2006/picture">
+                        <pic:nvPicPr>
+                          <pic:cNvPr id="1" name=""/>
+                          <pic:cNvPicPr/>
+                        </pic:nvPicPr>
+                        <pic:blipFill>
+                          <a:blip r:embed="rId54"/>
+                          <a:stretch>
+                            <a:fillRect/>
+                          </a:stretch>
+                        </pic:blipFill>
+                        <pic:spPr>
+                          <a:xfrm>
+                            <a:off x="0" y="0"/>
+                            <a:ext cx="3394710" cy="2459990"/>
+                          </a:xfrm>
+                          <a:prstGeom prst="rect">
+                            <a:avLst/>
+                          </a:prstGeom>
+                        </pic:spPr>
+                      </pic:pic>
+                    </a:graphicData>
+                  </a:graphic>
+                </wp:inline>
+              </w:drawing>
+            </w:r>
+          </w:p>
+        </w:tc>
+      </w:tr>
+      <w:tr>
+        <w:tc>
+          <w:tcPr>
+            <w:tcW w:w="5246" w:type="dxa"/>
+          </w:tcPr>
+          <w:p>
+            <w:r>
+              <w:lastRenderedPageBreak/>
+              <w:drawing>
+                <wp:inline distT="0" distB="0" distL="0" distR="0" wp14:anchorId="39D6BB81" wp14:editId="4ED3EEF9">
+                  <wp:extent cx="3194050" cy="2231390"/>
+                  <wp:effectExtent l="0" t="0" r="6350" b="0"/>
+                  <wp:docPr id="54" name="Imagen 54"/>
+                  <wp:cNvGraphicFramePr>
+                    <a:graphicFrameLocks xmlns:a="http://schemas.openxmlformats.org/drawingml/2006/main" noChangeAspect="1"/>
+                  </wp:cNvGraphicFramePr>
+                  <a:graphic xmlns:a="http://schemas.openxmlformats.org/drawingml/2006/main">
+                    <a:graphicData uri="http://schemas.openxmlformats.org/drawingml/2006/picture">
+                      <pic:pic xmlns:pic="http://schemas.openxmlformats.org/drawingml/2006/picture">
+                        <pic:nvPicPr>
+                          <pic:cNvPr id="1" name=""/>
+                          <pic:cNvPicPr/>
+                        </pic:nvPicPr>
+                        <pic:blipFill>
+                          <a:blip r:embed="rId55"/>
+                          <a:stretch>
+                            <a:fillRect/>
+                          </a:stretch>
+                        </pic:blipFill>
+                        <pic:spPr>
+                          <a:xfrm>
+                            <a:off x="0" y="0"/>
+                            <a:ext cx="3194050" cy="2231390"/>
+                          </a:xfrm>
+                          <a:prstGeom prst="rect">
+                            <a:avLst/>
+                          </a:prstGeom>
+                        </pic:spPr>
+                      </pic:pic>
+                    </a:graphicData>
+                  </a:graphic>
+                </wp:inline>
+              </w:drawing>
+            </w:r>
+          </w:p>
+        </w:tc>
+        <w:tc>
+          <w:tcPr>
+            <w:tcW w:w="5562" w:type="dxa"/>
+          </w:tcPr>
+          <w:p>
+            <w:r>
+              <w:drawing>
+                <wp:inline distT="0" distB="0" distL="0" distR="0" wp14:anchorId="7F3C9927" wp14:editId="4970D18C">
+                  <wp:extent cx="3394710" cy="2344420"/>
+                  <wp:effectExtent l="0" t="0" r="0" b="0"/>
+                  <wp:docPr id="56" name="Imagen 56"/>
+                  <wp:cNvGraphicFramePr>
+                    <a:graphicFrameLocks xmlns:a="http://schemas.openxmlformats.org/drawingml/2006/main" noChangeAspect="1"/>
+                  </wp:cNvGraphicFramePr>
+                  <a:graphic xmlns:a="http://schemas.openxmlformats.org/drawingml/2006/main">
+                    <a:graphicData uri="http://schemas.openxmlformats.org/drawingml/2006/picture">
+                      <pic:pic xmlns:pic="http://schemas.openxmlformats.org/drawingml/2006/picture">
+                        <pic:nvPicPr>
+                          <pic:cNvPr id="1" name=""/>
+                          <pic:cNvPicPr/>
+                        </pic:nvPicPr>
+                        <pic:blipFill>
+                          <a:blip r:embed="rId56"/>
+                          <a:stretch>
+                            <a:fillRect/>
+                          </a:stretch>
+                        </pic:blipFill>
+                        <pic:spPr>
+                          <a:xfrm>
+                            <a:off x="0" y="0"/>
+                            <a:ext cx="3394710" cy="2344420"/>
+                          </a:xfrm>
+                          <a:prstGeom prst="rect">
+                            <a:avLst/>
+                          </a:prstGeom>
+                        </pic:spPr>
+                      </pic:pic>
+                    </a:graphicData>
+                  </a:graphic>
+                </wp:inline>
+              </w:drawing>
+            </w:r>
+          </w:p>
+        </w:tc>
+      </w:tr>
+      <w:tr>
+        <w:tc>
+          <w:tcPr>
+            <w:tcW w:w="5246" w:type="dxa"/>
+          </w:tcPr>
+          <w:p>
+            <w:r>
+              <w:drawing>
+                <wp:inline distT="0" distB="0" distL="0" distR="0" wp14:anchorId="143494E0" wp14:editId="2B4A70A3">
+                  <wp:extent cx="3194050" cy="1236980"/>
+                  <wp:effectExtent l="0" t="0" r="6350" b="1270"/>
+                  <wp:docPr id="57" name="Imagen 57"/>
+                  <wp:cNvGraphicFramePr>
+                    <a:graphicFrameLocks xmlns:a="http://schemas.openxmlformats.org/drawingml/2006/main" noChangeAspect="1"/>
+                  </wp:cNvGraphicFramePr>
+                  <a:graphic xmlns:a="http://schemas.openxmlformats.org/drawingml/2006/main">
+                    <a:graphicData uri="http://schemas.openxmlformats.org/drawingml/2006/picture">
+                      <pic:pic xmlns:pic="http://schemas.openxmlformats.org/drawingml/2006/picture">
+                        <pic:nvPicPr>
+                          <pic:cNvPr id="1" name=""/>
+                          <pic:cNvPicPr/>
+                        </pic:nvPicPr>
+                        <pic:blipFill>
+                          <a:blip r:embed="rId57"/>
+                          <a:stretch>
+                            <a:fillRect/>
+                          </a:stretch>
+                        </pic:blipFill>
+                        <pic:spPr>
+                          <a:xfrm>
+                            <a:off x="0" y="0"/>
+                            <a:ext cx="3194050" cy="1236980"/>
+                          </a:xfrm>
+                          <a:prstGeom prst="rect">
+                            <a:avLst/>
+                          </a:prstGeom>
+                        </pic:spPr>
+                      </pic:pic>
+                    </a:graphicData>
+                  </a:graphic>
+                </wp:inline>
+              </w:drawing>
+            </w:r>
+          </w:p>
+        </w:tc>
+        <w:tc>
+          <w:tcPr>
+            <w:tcW w:w="5562" w:type="dxa"/>
+            <w:shd w:val="clear" w:color="auto" w:fill="7030A0"/>
+          </w:tcPr>
+          <w:p>
+            <w:r>
+              <w:drawing>
+                <wp:inline distT="0" distB="0" distL="0" distR="0" wp14:anchorId="3158B394" wp14:editId="53740D3F">
+                  <wp:extent cx="3394710" cy="1125220"/>
+                  <wp:effectExtent l="0" t="0" r="0" b="0"/>
+                  <wp:docPr id="58" name="Imagen 58"/>
+                  <wp:cNvGraphicFramePr>
+                    <a:graphicFrameLocks xmlns:a="http://schemas.openxmlformats.org/drawingml/2006/main" noChangeAspect="1"/>
+                  </wp:cNvGraphicFramePr>
+                  <a:graphic xmlns:a="http://schemas.openxmlformats.org/drawingml/2006/main">
+                    <a:graphicData uri="http://schemas.openxmlformats.org/drawingml/2006/picture">
+                      <pic:pic xmlns:pic="http://schemas.openxmlformats.org/drawingml/2006/picture">
+                        <pic:nvPicPr>
+                          <pic:cNvPr id="1" name=""/>
+                          <pic:cNvPicPr/>
+                        </pic:nvPicPr>
+                        <pic:blipFill>
+                          <a:blip r:embed="rId58"/>
+                          <a:stretch>
+                            <a:fillRect/>
+                          </a:stretch>
+                        </pic:blipFill>
+                        <pic:spPr>
+                          <a:xfrm>
+                            <a:off x="0" y="0"/>
+                            <a:ext cx="3394710" cy="1125220"/>
+                          </a:xfrm>
+                          <a:prstGeom prst="rect">
+                            <a:avLst/>
+                          </a:prstGeom>
+                        </pic:spPr>
+                      </pic:pic>
+                    </a:graphicData>
+                  </a:graphic>
+                </wp:inline>
+              </w:drawing>
+            </w:r>
+          </w:p>
         </w:tc>
       </w:tr>
     </w:tbl>
@@ -2243,105 +2627,680 @@
           <w:tcPr>
             <w:tcW w:w="5246" w:type="dxa"/>
           </w:tcPr>
-          <w:p/>
-        </w:tc>
-        <w:tc>
-          <w:tcPr>
-            <w:tcW w:w="5562" w:type="dxa"/>
-          </w:tcPr>
-          <w:p/>
-        </w:tc>
-      </w:tr>
-      <w:tr>
-        <w:tc>
-          <w:tcPr>
-            <w:tcW w:w="5246" w:type="dxa"/>
-          </w:tcPr>
-          <w:p/>
-        </w:tc>
-        <w:tc>
-          <w:tcPr>
-            <w:tcW w:w="5562" w:type="dxa"/>
-          </w:tcPr>
-          <w:p/>
-        </w:tc>
-      </w:tr>
-      <w:tr>
-        <w:tc>
-          <w:tcPr>
-            <w:tcW w:w="5246" w:type="dxa"/>
-          </w:tcPr>
-          <w:p/>
-        </w:tc>
-        <w:tc>
-          <w:tcPr>
-            <w:tcW w:w="5562" w:type="dxa"/>
-          </w:tcPr>
-          <w:p/>
-        </w:tc>
-      </w:tr>
-      <w:tr>
-        <w:tc>
-          <w:tcPr>
-            <w:tcW w:w="5246" w:type="dxa"/>
-          </w:tcPr>
-          <w:p/>
-        </w:tc>
-        <w:tc>
-          <w:tcPr>
-            <w:tcW w:w="5562" w:type="dxa"/>
-          </w:tcPr>
-          <w:p/>
-        </w:tc>
-      </w:tr>
-      <w:tr>
-        <w:tc>
-          <w:tcPr>
-            <w:tcW w:w="5246" w:type="dxa"/>
-          </w:tcPr>
-          <w:p/>
-        </w:tc>
-        <w:tc>
-          <w:tcPr>
-            <w:tcW w:w="5562" w:type="dxa"/>
-          </w:tcPr>
-          <w:p/>
-        </w:tc>
-      </w:tr>
-      <w:tr>
-        <w:tc>
-          <w:tcPr>
-            <w:tcW w:w="5246" w:type="dxa"/>
-          </w:tcPr>
-          <w:p/>
-        </w:tc>
-        <w:tc>
-          <w:tcPr>
-            <w:tcW w:w="5562" w:type="dxa"/>
-          </w:tcPr>
-          <w:p/>
-        </w:tc>
-      </w:tr>
-      <w:tr>
-        <w:tc>
-          <w:tcPr>
-            <w:tcW w:w="5246" w:type="dxa"/>
-          </w:tcPr>
-          <w:p/>
-        </w:tc>
-        <w:tc>
-          <w:tcPr>
-            <w:tcW w:w="5562" w:type="dxa"/>
-          </w:tcPr>
-          <w:p/>
-        </w:tc>
-      </w:tr>
-      <w:tr>
-        <w:tc>
-          <w:tcPr>
-            <w:tcW w:w="5246" w:type="dxa"/>
-          </w:tcPr>
-          <w:p/>
+          <w:p>
+            <w:r>
+              <w:drawing>
+                <wp:inline distT="0" distB="0" distL="0" distR="0" wp14:anchorId="19CC8604" wp14:editId="590DA0D9">
+                  <wp:extent cx="3194050" cy="1279525"/>
+                  <wp:effectExtent l="0" t="0" r="6350" b="0"/>
+                  <wp:docPr id="59" name="Imagen 59"/>
+                  <wp:cNvGraphicFramePr>
+                    <a:graphicFrameLocks xmlns:a="http://schemas.openxmlformats.org/drawingml/2006/main" noChangeAspect="1"/>
+                  </wp:cNvGraphicFramePr>
+                  <a:graphic xmlns:a="http://schemas.openxmlformats.org/drawingml/2006/main">
+                    <a:graphicData uri="http://schemas.openxmlformats.org/drawingml/2006/picture">
+                      <pic:pic xmlns:pic="http://schemas.openxmlformats.org/drawingml/2006/picture">
+                        <pic:nvPicPr>
+                          <pic:cNvPr id="1" name=""/>
+                          <pic:cNvPicPr/>
+                        </pic:nvPicPr>
+                        <pic:blipFill>
+                          <a:blip r:embed="rId59"/>
+                          <a:stretch>
+                            <a:fillRect/>
+                          </a:stretch>
+                        </pic:blipFill>
+                        <pic:spPr>
+                          <a:xfrm>
+                            <a:off x="0" y="0"/>
+                            <a:ext cx="3194050" cy="1279525"/>
+                          </a:xfrm>
+                          <a:prstGeom prst="rect">
+                            <a:avLst/>
+                          </a:prstGeom>
+                        </pic:spPr>
+                      </pic:pic>
+                    </a:graphicData>
+                  </a:graphic>
+                </wp:inline>
+              </w:drawing>
+            </w:r>
+          </w:p>
+        </w:tc>
+        <w:tc>
+          <w:tcPr>
+            <w:tcW w:w="5562" w:type="dxa"/>
+          </w:tcPr>
+          <w:p>
+            <w:r>
+              <w:drawing>
+                <wp:inline distT="0" distB="0" distL="0" distR="0" wp14:anchorId="3EE39722" wp14:editId="4441D7A2">
+                  <wp:extent cx="3394710" cy="1718945"/>
+                  <wp:effectExtent l="0" t="0" r="0" b="0"/>
+                  <wp:docPr id="60" name="Imagen 60"/>
+                  <wp:cNvGraphicFramePr>
+                    <a:graphicFrameLocks xmlns:a="http://schemas.openxmlformats.org/drawingml/2006/main" noChangeAspect="1"/>
+                  </wp:cNvGraphicFramePr>
+                  <a:graphic xmlns:a="http://schemas.openxmlformats.org/drawingml/2006/main">
+                    <a:graphicData uri="http://schemas.openxmlformats.org/drawingml/2006/picture">
+                      <pic:pic xmlns:pic="http://schemas.openxmlformats.org/drawingml/2006/picture">
+                        <pic:nvPicPr>
+                          <pic:cNvPr id="1" name=""/>
+                          <pic:cNvPicPr/>
+                        </pic:nvPicPr>
+                        <pic:blipFill>
+                          <a:blip r:embed="rId60"/>
+                          <a:stretch>
+                            <a:fillRect/>
+                          </a:stretch>
+                        </pic:blipFill>
+                        <pic:spPr>
+                          <a:xfrm>
+                            <a:off x="0" y="0"/>
+                            <a:ext cx="3394710" cy="1718945"/>
+                          </a:xfrm>
+                          <a:prstGeom prst="rect">
+                            <a:avLst/>
+                          </a:prstGeom>
+                        </pic:spPr>
+                      </pic:pic>
+                    </a:graphicData>
+                  </a:graphic>
+                </wp:inline>
+              </w:drawing>
+            </w:r>
+          </w:p>
+        </w:tc>
+      </w:tr>
+      <w:tr>
+        <w:tc>
+          <w:tcPr>
+            <w:tcW w:w="5246" w:type="dxa"/>
+          </w:tcPr>
+          <w:p>
+            <w:r>
+              <w:lastRenderedPageBreak/>
+              <w:drawing>
+                <wp:inline distT="0" distB="0" distL="0" distR="0" wp14:anchorId="0C367B0E" wp14:editId="65709A21">
+                  <wp:extent cx="3194050" cy="2039620"/>
+                  <wp:effectExtent l="0" t="0" r="6350" b="0"/>
+                  <wp:docPr id="61" name="Imagen 61"/>
+                  <wp:cNvGraphicFramePr>
+                    <a:graphicFrameLocks xmlns:a="http://schemas.openxmlformats.org/drawingml/2006/main" noChangeAspect="1"/>
+                  </wp:cNvGraphicFramePr>
+                  <a:graphic xmlns:a="http://schemas.openxmlformats.org/drawingml/2006/main">
+                    <a:graphicData uri="http://schemas.openxmlformats.org/drawingml/2006/picture">
+                      <pic:pic xmlns:pic="http://schemas.openxmlformats.org/drawingml/2006/picture">
+                        <pic:nvPicPr>
+                          <pic:cNvPr id="1" name=""/>
+                          <pic:cNvPicPr/>
+                        </pic:nvPicPr>
+                        <pic:blipFill>
+                          <a:blip r:embed="rId61"/>
+                          <a:stretch>
+                            <a:fillRect/>
+                          </a:stretch>
+                        </pic:blipFill>
+                        <pic:spPr>
+                          <a:xfrm>
+                            <a:off x="0" y="0"/>
+                            <a:ext cx="3194050" cy="2039620"/>
+                          </a:xfrm>
+                          <a:prstGeom prst="rect">
+                            <a:avLst/>
+                          </a:prstGeom>
+                        </pic:spPr>
+                      </pic:pic>
+                    </a:graphicData>
+                  </a:graphic>
+                </wp:inline>
+              </w:drawing>
+            </w:r>
+          </w:p>
+        </w:tc>
+        <w:tc>
+          <w:tcPr>
+            <w:tcW w:w="5562" w:type="dxa"/>
+          </w:tcPr>
+          <w:p>
+            <w:r>
+              <w:drawing>
+                <wp:inline distT="0" distB="0" distL="0" distR="0" wp14:anchorId="203E603A" wp14:editId="360DF5A7">
+                  <wp:extent cx="3394710" cy="3597275"/>
+                  <wp:effectExtent l="0" t="0" r="0" b="3175"/>
+                  <wp:docPr id="62" name="Imagen 62"/>
+                  <wp:cNvGraphicFramePr>
+                    <a:graphicFrameLocks xmlns:a="http://schemas.openxmlformats.org/drawingml/2006/main" noChangeAspect="1"/>
+                  </wp:cNvGraphicFramePr>
+                  <a:graphic xmlns:a="http://schemas.openxmlformats.org/drawingml/2006/main">
+                    <a:graphicData uri="http://schemas.openxmlformats.org/drawingml/2006/picture">
+                      <pic:pic xmlns:pic="http://schemas.openxmlformats.org/drawingml/2006/picture">
+                        <pic:nvPicPr>
+                          <pic:cNvPr id="1" name=""/>
+                          <pic:cNvPicPr/>
+                        </pic:nvPicPr>
+                        <pic:blipFill>
+                          <a:blip r:embed="rId62"/>
+                          <a:stretch>
+                            <a:fillRect/>
+                          </a:stretch>
+                        </pic:blipFill>
+                        <pic:spPr>
+                          <a:xfrm>
+                            <a:off x="0" y="0"/>
+                            <a:ext cx="3394710" cy="3597275"/>
+                          </a:xfrm>
+                          <a:prstGeom prst="rect">
+                            <a:avLst/>
+                          </a:prstGeom>
+                        </pic:spPr>
+                      </pic:pic>
+                    </a:graphicData>
+                  </a:graphic>
+                </wp:inline>
+              </w:drawing>
+            </w:r>
+          </w:p>
+        </w:tc>
+      </w:tr>
+      <w:tr>
+        <w:tc>
+          <w:tcPr>
+            <w:tcW w:w="5246" w:type="dxa"/>
+          </w:tcPr>
+          <w:p>
+            <w:r>
+              <w:drawing>
+                <wp:inline distT="0" distB="0" distL="0" distR="0" wp14:anchorId="7F47435B" wp14:editId="7D2CB14B">
+                  <wp:extent cx="3194050" cy="2358390"/>
+                  <wp:effectExtent l="0" t="0" r="6350" b="3810"/>
+                  <wp:docPr id="63" name="Imagen 63"/>
+                  <wp:cNvGraphicFramePr>
+                    <a:graphicFrameLocks xmlns:a="http://schemas.openxmlformats.org/drawingml/2006/main" noChangeAspect="1"/>
+                  </wp:cNvGraphicFramePr>
+                  <a:graphic xmlns:a="http://schemas.openxmlformats.org/drawingml/2006/main">
+                    <a:graphicData uri="http://schemas.openxmlformats.org/drawingml/2006/picture">
+                      <pic:pic xmlns:pic="http://schemas.openxmlformats.org/drawingml/2006/picture">
+                        <pic:nvPicPr>
+                          <pic:cNvPr id="1" name=""/>
+                          <pic:cNvPicPr/>
+                        </pic:nvPicPr>
+                        <pic:blipFill>
+                          <a:blip r:embed="rId63"/>
+                          <a:stretch>
+                            <a:fillRect/>
+                          </a:stretch>
+                        </pic:blipFill>
+                        <pic:spPr>
+                          <a:xfrm>
+                            <a:off x="0" y="0"/>
+                            <a:ext cx="3194050" cy="2358390"/>
+                          </a:xfrm>
+                          <a:prstGeom prst="rect">
+                            <a:avLst/>
+                          </a:prstGeom>
+                        </pic:spPr>
+                      </pic:pic>
+                    </a:graphicData>
+                  </a:graphic>
+                </wp:inline>
+              </w:drawing>
+            </w:r>
+          </w:p>
+        </w:tc>
+        <w:tc>
+          <w:tcPr>
+            <w:tcW w:w="5562" w:type="dxa"/>
+          </w:tcPr>
+          <w:p>
+            <w:r>
+              <w:drawing>
+                <wp:inline distT="0" distB="0" distL="0" distR="0" wp14:anchorId="6D53E436" wp14:editId="0C933A4D">
+                  <wp:extent cx="3394710" cy="2720340"/>
+                  <wp:effectExtent l="0" t="0" r="0" b="3810"/>
+                  <wp:docPr id="64" name="Imagen 64"/>
+                  <wp:cNvGraphicFramePr>
+                    <a:graphicFrameLocks xmlns:a="http://schemas.openxmlformats.org/drawingml/2006/main" noChangeAspect="1"/>
+                  </wp:cNvGraphicFramePr>
+                  <a:graphic xmlns:a="http://schemas.openxmlformats.org/drawingml/2006/main">
+                    <a:graphicData uri="http://schemas.openxmlformats.org/drawingml/2006/picture">
+                      <pic:pic xmlns:pic="http://schemas.openxmlformats.org/drawingml/2006/picture">
+                        <pic:nvPicPr>
+                          <pic:cNvPr id="1" name=""/>
+                          <pic:cNvPicPr/>
+                        </pic:nvPicPr>
+                        <pic:blipFill>
+                          <a:blip r:embed="rId64"/>
+                          <a:stretch>
+                            <a:fillRect/>
+                          </a:stretch>
+                        </pic:blipFill>
+                        <pic:spPr>
+                          <a:xfrm>
+                            <a:off x="0" y="0"/>
+                            <a:ext cx="3394710" cy="2720340"/>
+                          </a:xfrm>
+                          <a:prstGeom prst="rect">
+                            <a:avLst/>
+                          </a:prstGeom>
+                        </pic:spPr>
+                      </pic:pic>
+                    </a:graphicData>
+                  </a:graphic>
+                </wp:inline>
+              </w:drawing>
+            </w:r>
+          </w:p>
+        </w:tc>
+      </w:tr>
+      <w:tr>
+        <w:tc>
+          <w:tcPr>
+            <w:tcW w:w="5246" w:type="dxa"/>
+          </w:tcPr>
+          <w:p>
+            <w:r>
+              <w:drawing>
+                <wp:inline distT="0" distB="0" distL="0" distR="0" wp14:anchorId="7ABFCE43" wp14:editId="19E8E782">
+                  <wp:extent cx="3194050" cy="1708785"/>
+                  <wp:effectExtent l="0" t="0" r="6350" b="5715"/>
+                  <wp:docPr id="65" name="Imagen 65"/>
+                  <wp:cNvGraphicFramePr>
+                    <a:graphicFrameLocks xmlns:a="http://schemas.openxmlformats.org/drawingml/2006/main" noChangeAspect="1"/>
+                  </wp:cNvGraphicFramePr>
+                  <a:graphic xmlns:a="http://schemas.openxmlformats.org/drawingml/2006/main">
+                    <a:graphicData uri="http://schemas.openxmlformats.org/drawingml/2006/picture">
+                      <pic:pic xmlns:pic="http://schemas.openxmlformats.org/drawingml/2006/picture">
+                        <pic:nvPicPr>
+                          <pic:cNvPr id="1" name=""/>
+                          <pic:cNvPicPr/>
+                        </pic:nvPicPr>
+                        <pic:blipFill>
+                          <a:blip r:embed="rId65"/>
+                          <a:stretch>
+                            <a:fillRect/>
+                          </a:stretch>
+                        </pic:blipFill>
+                        <pic:spPr>
+                          <a:xfrm>
+                            <a:off x="0" y="0"/>
+                            <a:ext cx="3194050" cy="1708785"/>
+                          </a:xfrm>
+                          <a:prstGeom prst="rect">
+                            <a:avLst/>
+                          </a:prstGeom>
+                        </pic:spPr>
+                      </pic:pic>
+                    </a:graphicData>
+                  </a:graphic>
+                </wp:inline>
+              </w:drawing>
+            </w:r>
+          </w:p>
+        </w:tc>
+        <w:tc>
+          <w:tcPr>
+            <w:tcW w:w="5562" w:type="dxa"/>
+          </w:tcPr>
+          <w:p>
+            <w:r>
+              <w:drawing>
+                <wp:inline distT="0" distB="0" distL="0" distR="0" wp14:anchorId="674E8F31" wp14:editId="06F6B0DF">
+                  <wp:extent cx="3394710" cy="2112010"/>
+                  <wp:effectExtent l="0" t="0" r="0" b="2540"/>
+                  <wp:docPr id="66" name="Imagen 66"/>
+                  <wp:cNvGraphicFramePr>
+                    <a:graphicFrameLocks xmlns:a="http://schemas.openxmlformats.org/drawingml/2006/main" noChangeAspect="1"/>
+                  </wp:cNvGraphicFramePr>
+                  <a:graphic xmlns:a="http://schemas.openxmlformats.org/drawingml/2006/main">
+                    <a:graphicData uri="http://schemas.openxmlformats.org/drawingml/2006/picture">
+                      <pic:pic xmlns:pic="http://schemas.openxmlformats.org/drawingml/2006/picture">
+                        <pic:nvPicPr>
+                          <pic:cNvPr id="1" name=""/>
+                          <pic:cNvPicPr/>
+                        </pic:nvPicPr>
+                        <pic:blipFill>
+                          <a:blip r:embed="rId66"/>
+                          <a:stretch>
+                            <a:fillRect/>
+                          </a:stretch>
+                        </pic:blipFill>
+                        <pic:spPr>
+                          <a:xfrm>
+                            <a:off x="0" y="0"/>
+                            <a:ext cx="3394710" cy="2112010"/>
+                          </a:xfrm>
+                          <a:prstGeom prst="rect">
+                            <a:avLst/>
+                          </a:prstGeom>
+                        </pic:spPr>
+                      </pic:pic>
+                    </a:graphicData>
+                  </a:graphic>
+                </wp:inline>
+              </w:drawing>
+            </w:r>
+          </w:p>
+        </w:tc>
+      </w:tr>
+      <w:tr>
+        <w:tc>
+          <w:tcPr>
+            <w:tcW w:w="5246" w:type="dxa"/>
+          </w:tcPr>
+          <w:p>
+            <w:r>
+              <w:lastRenderedPageBreak/>
+              <w:drawing>
+                <wp:inline distT="0" distB="0" distL="0" distR="0" wp14:anchorId="3E8CDA41" wp14:editId="79659633">
+                  <wp:extent cx="3194050" cy="1146810"/>
+                  <wp:effectExtent l="0" t="0" r="6350" b="0"/>
+                  <wp:docPr id="67" name="Imagen 67"/>
+                  <wp:cNvGraphicFramePr>
+                    <a:graphicFrameLocks xmlns:a="http://schemas.openxmlformats.org/drawingml/2006/main" noChangeAspect="1"/>
+                  </wp:cNvGraphicFramePr>
+                  <a:graphic xmlns:a="http://schemas.openxmlformats.org/drawingml/2006/main">
+                    <a:graphicData uri="http://schemas.openxmlformats.org/drawingml/2006/picture">
+                      <pic:pic xmlns:pic="http://schemas.openxmlformats.org/drawingml/2006/picture">
+                        <pic:nvPicPr>
+                          <pic:cNvPr id="1" name=""/>
+                          <pic:cNvPicPr/>
+                        </pic:nvPicPr>
+                        <pic:blipFill>
+                          <a:blip r:embed="rId67"/>
+                          <a:stretch>
+                            <a:fillRect/>
+                          </a:stretch>
+                        </pic:blipFill>
+                        <pic:spPr>
+                          <a:xfrm>
+                            <a:off x="0" y="0"/>
+                            <a:ext cx="3194050" cy="1146810"/>
+                          </a:xfrm>
+                          <a:prstGeom prst="rect">
+                            <a:avLst/>
+                          </a:prstGeom>
+                        </pic:spPr>
+                      </pic:pic>
+                    </a:graphicData>
+                  </a:graphic>
+                </wp:inline>
+              </w:drawing>
+            </w:r>
+          </w:p>
+        </w:tc>
+        <w:tc>
+          <w:tcPr>
+            <w:tcW w:w="5562" w:type="dxa"/>
+          </w:tcPr>
+          <w:p>
+            <w:r>
+              <w:drawing>
+                <wp:inline distT="0" distB="0" distL="0" distR="0" wp14:anchorId="13A3F6B1" wp14:editId="02D70847">
+                  <wp:extent cx="3394710" cy="1927860"/>
+                  <wp:effectExtent l="0" t="0" r="0" b="0"/>
+                  <wp:docPr id="68" name="Imagen 68"/>
+                  <wp:cNvGraphicFramePr>
+                    <a:graphicFrameLocks xmlns:a="http://schemas.openxmlformats.org/drawingml/2006/main" noChangeAspect="1"/>
+                  </wp:cNvGraphicFramePr>
+                  <a:graphic xmlns:a="http://schemas.openxmlformats.org/drawingml/2006/main">
+                    <a:graphicData uri="http://schemas.openxmlformats.org/drawingml/2006/picture">
+                      <pic:pic xmlns:pic="http://schemas.openxmlformats.org/drawingml/2006/picture">
+                        <pic:nvPicPr>
+                          <pic:cNvPr id="1" name=""/>
+                          <pic:cNvPicPr/>
+                        </pic:nvPicPr>
+                        <pic:blipFill>
+                          <a:blip r:embed="rId68"/>
+                          <a:stretch>
+                            <a:fillRect/>
+                          </a:stretch>
+                        </pic:blipFill>
+                        <pic:spPr>
+                          <a:xfrm>
+                            <a:off x="0" y="0"/>
+                            <a:ext cx="3394710" cy="1927860"/>
+                          </a:xfrm>
+                          <a:prstGeom prst="rect">
+                            <a:avLst/>
+                          </a:prstGeom>
+                        </pic:spPr>
+                      </pic:pic>
+                    </a:graphicData>
+                  </a:graphic>
+                </wp:inline>
+              </w:drawing>
+            </w:r>
+          </w:p>
+        </w:tc>
+      </w:tr>
+      <w:tr>
+        <w:tc>
+          <w:tcPr>
+            <w:tcW w:w="5246" w:type="dxa"/>
+            <w:shd w:val="clear" w:color="auto" w:fill="FF0000"/>
+          </w:tcPr>
+          <w:p>
+            <w:r>
+              <w:drawing>
+                <wp:inline distT="0" distB="0" distL="0" distR="0" wp14:anchorId="091CF708" wp14:editId="0688D7CF">
+                  <wp:extent cx="3194050" cy="2568575"/>
+                  <wp:effectExtent l="0" t="0" r="6350" b="3175"/>
+                  <wp:docPr id="69" name="Imagen 69"/>
+                  <wp:cNvGraphicFramePr>
+                    <a:graphicFrameLocks xmlns:a="http://schemas.openxmlformats.org/drawingml/2006/main" noChangeAspect="1"/>
+                  </wp:cNvGraphicFramePr>
+                  <a:graphic xmlns:a="http://schemas.openxmlformats.org/drawingml/2006/main">
+                    <a:graphicData uri="http://schemas.openxmlformats.org/drawingml/2006/picture">
+                      <pic:pic xmlns:pic="http://schemas.openxmlformats.org/drawingml/2006/picture">
+                        <pic:nvPicPr>
+                          <pic:cNvPr id="1" name=""/>
+                          <pic:cNvPicPr/>
+                        </pic:nvPicPr>
+                        <pic:blipFill>
+                          <a:blip r:embed="rId69"/>
+                          <a:stretch>
+                            <a:fillRect/>
+                          </a:stretch>
+                        </pic:blipFill>
+                        <pic:spPr>
+                          <a:xfrm>
+                            <a:off x="0" y="0"/>
+                            <a:ext cx="3194050" cy="2568575"/>
+                          </a:xfrm>
+                          <a:prstGeom prst="rect">
+                            <a:avLst/>
+                          </a:prstGeom>
+                        </pic:spPr>
+                      </pic:pic>
+                    </a:graphicData>
+                  </a:graphic>
+                </wp:inline>
+              </w:drawing>
+            </w:r>
+          </w:p>
+        </w:tc>
+        <w:tc>
+          <w:tcPr>
+            <w:tcW w:w="5562" w:type="dxa"/>
+          </w:tcPr>
+          <w:p>
+            <w:r>
+              <w:drawing>
+                <wp:inline distT="0" distB="0" distL="0" distR="0" wp14:anchorId="2CF1E298" wp14:editId="48622AE6">
+                  <wp:extent cx="3394710" cy="972820"/>
+                  <wp:effectExtent l="0" t="0" r="0" b="0"/>
+                  <wp:docPr id="70" name="Imagen 70"/>
+                  <wp:cNvGraphicFramePr>
+                    <a:graphicFrameLocks xmlns:a="http://schemas.openxmlformats.org/drawingml/2006/main" noChangeAspect="1"/>
+                  </wp:cNvGraphicFramePr>
+                  <a:graphic xmlns:a="http://schemas.openxmlformats.org/drawingml/2006/main">
+                    <a:graphicData uri="http://schemas.openxmlformats.org/drawingml/2006/picture">
+                      <pic:pic xmlns:pic="http://schemas.openxmlformats.org/drawingml/2006/picture">
+                        <pic:nvPicPr>
+                          <pic:cNvPr id="1" name=""/>
+                          <pic:cNvPicPr/>
+                        </pic:nvPicPr>
+                        <pic:blipFill>
+                          <a:blip r:embed="rId70"/>
+                          <a:stretch>
+                            <a:fillRect/>
+                          </a:stretch>
+                        </pic:blipFill>
+                        <pic:spPr>
+                          <a:xfrm>
+                            <a:off x="0" y="0"/>
+                            <a:ext cx="3394710" cy="972820"/>
+                          </a:xfrm>
+                          <a:prstGeom prst="rect">
+                            <a:avLst/>
+                          </a:prstGeom>
+                        </pic:spPr>
+                      </pic:pic>
+                    </a:graphicData>
+                  </a:graphic>
+                </wp:inline>
+              </w:drawing>
+            </w:r>
+          </w:p>
+        </w:tc>
+      </w:tr>
+      <w:tr>
+        <w:tc>
+          <w:tcPr>
+            <w:tcW w:w="5246" w:type="dxa"/>
+          </w:tcPr>
+          <w:p>
+            <w:r>
+              <w:drawing>
+                <wp:inline distT="0" distB="0" distL="0" distR="0" wp14:anchorId="61794B48" wp14:editId="44949348">
+                  <wp:extent cx="3194050" cy="2005330"/>
+                  <wp:effectExtent l="0" t="0" r="6350" b="0"/>
+                  <wp:docPr id="71" name="Imagen 71"/>
+                  <wp:cNvGraphicFramePr>
+                    <a:graphicFrameLocks xmlns:a="http://schemas.openxmlformats.org/drawingml/2006/main" noChangeAspect="1"/>
+                  </wp:cNvGraphicFramePr>
+                  <a:graphic xmlns:a="http://schemas.openxmlformats.org/drawingml/2006/main">
+                    <a:graphicData uri="http://schemas.openxmlformats.org/drawingml/2006/picture">
+                      <pic:pic xmlns:pic="http://schemas.openxmlformats.org/drawingml/2006/picture">
+                        <pic:nvPicPr>
+                          <pic:cNvPr id="1" name=""/>
+                          <pic:cNvPicPr/>
+                        </pic:nvPicPr>
+                        <pic:blipFill>
+                          <a:blip r:embed="rId71"/>
+                          <a:stretch>
+                            <a:fillRect/>
+                          </a:stretch>
+                        </pic:blipFill>
+                        <pic:spPr>
+                          <a:xfrm>
+                            <a:off x="0" y="0"/>
+                            <a:ext cx="3194050" cy="2005330"/>
+                          </a:xfrm>
+                          <a:prstGeom prst="rect">
+                            <a:avLst/>
+                          </a:prstGeom>
+                        </pic:spPr>
+                      </pic:pic>
+                    </a:graphicData>
+                  </a:graphic>
+                </wp:inline>
+              </w:drawing>
+            </w:r>
+          </w:p>
+        </w:tc>
+        <w:tc>
+          <w:tcPr>
+            <w:tcW w:w="5562" w:type="dxa"/>
+          </w:tcPr>
+          <w:p>
+            <w:r>
+              <w:drawing>
+                <wp:inline distT="0" distB="0" distL="0" distR="0" wp14:anchorId="60AAD279" wp14:editId="5C7B8403">
+                  <wp:extent cx="3394710" cy="3344545"/>
+                  <wp:effectExtent l="0" t="0" r="0" b="8255"/>
+                  <wp:docPr id="72" name="Imagen 72"/>
+                  <wp:cNvGraphicFramePr>
+                    <a:graphicFrameLocks xmlns:a="http://schemas.openxmlformats.org/drawingml/2006/main" noChangeAspect="1"/>
+                  </wp:cNvGraphicFramePr>
+                  <a:graphic xmlns:a="http://schemas.openxmlformats.org/drawingml/2006/main">
+                    <a:graphicData uri="http://schemas.openxmlformats.org/drawingml/2006/picture">
+                      <pic:pic xmlns:pic="http://schemas.openxmlformats.org/drawingml/2006/picture">
+                        <pic:nvPicPr>
+                          <pic:cNvPr id="1" name=""/>
+                          <pic:cNvPicPr/>
+                        </pic:nvPicPr>
+                        <pic:blipFill>
+                          <a:blip r:embed="rId72"/>
+                          <a:stretch>
+                            <a:fillRect/>
+                          </a:stretch>
+                        </pic:blipFill>
+                        <pic:spPr>
+                          <a:xfrm>
+                            <a:off x="0" y="0"/>
+                            <a:ext cx="3394710" cy="3344545"/>
+                          </a:xfrm>
+                          <a:prstGeom prst="rect">
+                            <a:avLst/>
+                          </a:prstGeom>
+                        </pic:spPr>
+                      </pic:pic>
+                    </a:graphicData>
+                  </a:graphic>
+                </wp:inline>
+              </w:drawing>
+            </w:r>
+          </w:p>
+        </w:tc>
+      </w:tr>
+      <w:tr>
+        <w:tc>
+          <w:tcPr>
+            <w:tcW w:w="5246" w:type="dxa"/>
+          </w:tcPr>
+          <w:p>
+            <w:r>
+              <w:drawing>
+                <wp:inline distT="0" distB="0" distL="0" distR="0" wp14:anchorId="36942289" wp14:editId="3E0837AD">
+                  <wp:extent cx="3194050" cy="630555"/>
+                  <wp:effectExtent l="0" t="0" r="6350" b="0"/>
+                  <wp:docPr id="73" name="Imagen 73"/>
+                  <wp:cNvGraphicFramePr>
+                    <a:graphicFrameLocks xmlns:a="http://schemas.openxmlformats.org/drawingml/2006/main" noChangeAspect="1"/>
+                  </wp:cNvGraphicFramePr>
+                  <a:graphic xmlns:a="http://schemas.openxmlformats.org/drawingml/2006/main">
+                    <a:graphicData uri="http://schemas.openxmlformats.org/drawingml/2006/picture">
+                      <pic:pic xmlns:pic="http://schemas.openxmlformats.org/drawingml/2006/picture">
+                        <pic:nvPicPr>
+                          <pic:cNvPr id="1" name=""/>
+                          <pic:cNvPicPr/>
+                        </pic:nvPicPr>
+                        <pic:blipFill>
+                          <a:blip r:embed="rId73"/>
+                          <a:stretch>
+                            <a:fillRect/>
+                          </a:stretch>
+                        </pic:blipFill>
+                        <pic:spPr>
+                          <a:xfrm>
+                            <a:off x="0" y="0"/>
+                            <a:ext cx="3194050" cy="630555"/>
+                          </a:xfrm>
+                          <a:prstGeom prst="rect">
+                            <a:avLst/>
+                          </a:prstGeom>
+                        </pic:spPr>
+                      </pic:pic>
+                    </a:graphicData>
+                  </a:graphic>
+                </wp:inline>
+              </w:drawing>
+            </w:r>
+            <w:bookmarkStart w:id="0" w:name="_GoBack"/>
+            <w:bookmarkEnd w:id="0"/>
+          </w:p>
         </w:tc>
         <w:tc>
           <w:tcPr>

</xml_diff>